<commit_message>
Prefacio Revisado por Luiz Rangel e Marcelo Backes + ajustes
</commit_message>
<xml_diff>
--- a/Texto_capa.docx
+++ b/Texto_capa.docx
@@ -26,53 +26,69 @@
           <w:sz w:val="28"/>
           <w:szCs w:val="28"/>
         </w:rPr>
-        <w:t>O policial Araújo realmente tem o maior pau de São Luís </w:t>
-      </w:r>
-      <w:r>
-        <w:rPr>
-          <w:rFonts w:ascii="Nimbus Roman" w:hAnsi="Nimbus Roman"/>
-          <w:color w:val="000000"/>
-          <w:sz w:val="28"/>
-          <w:szCs w:val="28"/>
-        </w:rPr>
-        <w:br/>
-      </w:r>
-      <w:r>
-        <w:rPr>
-          <w:rFonts w:ascii="Nimbus Roman" w:hAnsi="Nimbus Roman"/>
-          <w:b w:val="false"/>
-          <w:i w:val="false"/>
-          <w:caps w:val="false"/>
-          <w:smallCaps w:val="false"/>
-          <w:color w:val="000000"/>
-          <w:spacing w:val="0"/>
-          <w:sz w:val="28"/>
-          <w:szCs w:val="28"/>
-        </w:rPr>
-        <w:t>se é que não é maior pau em toda a Amazônia. </w:t>
-      </w:r>
-      <w:r>
-        <w:rPr>
-          <w:rFonts w:ascii="Nimbus Roman" w:hAnsi="Nimbus Roman"/>
-          <w:color w:val="000000"/>
-          <w:sz w:val="28"/>
-          <w:szCs w:val="28"/>
-        </w:rPr>
-        <w:br/>
-      </w:r>
-      <w:r>
-        <w:rPr>
-          <w:rFonts w:ascii="Nimbus Roman" w:hAnsi="Nimbus Roman"/>
-          <w:b w:val="false"/>
-          <w:i w:val="false"/>
-          <w:caps w:val="false"/>
-          <w:smallCaps w:val="false"/>
-          <w:color w:val="000000"/>
-          <w:spacing w:val="0"/>
-          <w:sz w:val="28"/>
-          <w:szCs w:val="28"/>
-        </w:rPr>
-        <w:t>Jäcki e Araújo estão deitados na cama de Battista, e entre eles o grande</w:t>
+        <w:t>O policial Araújo realmente tem o maior pau de São Luís</w:t>
+      </w:r>
+      <w:bookmarkStart w:id="0" w:name="__DdeLink__2_280960409"/>
+      <w:r>
+        <w:rPr>
+          <w:rFonts w:ascii="Nimbus Roman" w:hAnsi="Nimbus Roman"/>
+          <w:b w:val="false"/>
+          <w:i w:val="false"/>
+          <w:caps w:val="false"/>
+          <w:smallCaps w:val="false"/>
+          <w:color w:val="000000"/>
+          <w:spacing w:val="0"/>
+          <w:sz w:val="28"/>
+          <w:szCs w:val="28"/>
+        </w:rPr>
+        <w:t xml:space="preserve"> </w:t>
+      </w:r>
+      <w:bookmarkEnd w:id="0"/>
+      <w:r>
+        <w:rPr>
+          <w:rFonts w:ascii="Nimbus Roman" w:hAnsi="Nimbus Roman"/>
+          <w:color w:val="000000"/>
+          <w:sz w:val="28"/>
+          <w:szCs w:val="28"/>
+        </w:rPr>
+        <w:br/>
+      </w:r>
+      <w:r>
+        <w:rPr>
+          <w:rFonts w:ascii="Nimbus Roman" w:hAnsi="Nimbus Roman"/>
+          <w:b w:val="false"/>
+          <w:i w:val="false"/>
+          <w:caps w:val="false"/>
+          <w:smallCaps w:val="false"/>
+          <w:color w:val="000000"/>
+          <w:spacing w:val="0"/>
+          <w:sz w:val="28"/>
+          <w:szCs w:val="28"/>
+        </w:rPr>
+        <w:t xml:space="preserve">se é que não é maior pau em toda a Amazônia. </w:t>
+      </w:r>
+      <w:r>
+        <w:rPr>
+          <w:rFonts w:ascii="Nimbus Roman" w:hAnsi="Nimbus Roman"/>
+          <w:color w:val="000000"/>
+          <w:sz w:val="28"/>
+          <w:szCs w:val="28"/>
+        </w:rPr>
+        <w:br/>
+      </w:r>
+      <w:r>
+        <w:rPr>
+          <w:rFonts w:ascii="Nimbus Roman" w:hAnsi="Nimbus Roman"/>
+          <w:b w:val="false"/>
+          <w:i w:val="false"/>
+          <w:caps w:val="false"/>
+          <w:smallCaps w:val="false"/>
+          <w:color w:val="000000"/>
+          <w:spacing w:val="0"/>
+          <w:sz w:val="28"/>
+          <w:szCs w:val="28"/>
+        </w:rPr>
+        <w:t>Jäcki e Araújo estão deitados na cama de Battista, e entre eles o grande</w:t>
       </w:r>
       <w:r>
         <w:rPr>
@@ -141,30 +157,30 @@
           <w:sz w:val="28"/>
           <w:szCs w:val="28"/>
         </w:rPr>
-        <w:t>Sou obrigado a fazer coisas que me causam nojo na guarda policial.</w:t>
-      </w:r>
-      <w:r>
-        <w:rPr>
-          <w:rFonts w:ascii="Nimbus Roman" w:hAnsi="Nimbus Roman"/>
-          <w:color w:val="000000"/>
-          <w:sz w:val="28"/>
-          <w:szCs w:val="28"/>
-        </w:rPr>
-        <w:br/>
-      </w:r>
-      <w:r>
-        <w:rPr>
-          <w:rFonts w:ascii="Nimbus Roman" w:hAnsi="Nimbus Roman"/>
-          <w:b w:val="false"/>
-          <w:i w:val="false"/>
-          <w:caps w:val="false"/>
-          <w:smallCaps w:val="false"/>
-          <w:color w:val="000000"/>
-          <w:spacing w:val="0"/>
-          <w:sz w:val="28"/>
-          <w:szCs w:val="28"/>
-        </w:rPr>
-        <w:t>Às vezes eu choro a noite inteira.</w:t>
+        <w:t>Sou obrigado a fazer coisas que me causam nojo na guarda policial.</w:t>
+      </w:r>
+      <w:r>
+        <w:rPr>
+          <w:rFonts w:ascii="Nimbus Roman" w:hAnsi="Nimbus Roman"/>
+          <w:color w:val="000000"/>
+          <w:sz w:val="28"/>
+          <w:szCs w:val="28"/>
+        </w:rPr>
+        <w:br/>
+      </w:r>
+      <w:r>
+        <w:rPr>
+          <w:rFonts w:ascii="Nimbus Roman" w:hAnsi="Nimbus Roman"/>
+          <w:b w:val="false"/>
+          <w:i w:val="false"/>
+          <w:caps w:val="false"/>
+          <w:smallCaps w:val="false"/>
+          <w:color w:val="000000"/>
+          <w:spacing w:val="0"/>
+          <w:sz w:val="28"/>
+          <w:szCs w:val="28"/>
+        </w:rPr>
+        <w:t>Às vezes eu choro a noite inteira.</w:t>
       </w:r>
       <w:r>
         <w:rPr>
@@ -233,7 +249,7 @@
           <w:sz w:val="28"/>
           <w:szCs w:val="28"/>
         </w:rPr>
-        <w:t>Não há o que fazer contra tudo isso.</w:t>
+        <w:t>Não há o que fazer contra tudo isso.</w:t>
       </w:r>
     </w:p>
     <w:sectPr>

</xml_diff>

<commit_message>
ajustes finais - creditos e miolo
</commit_message>
<xml_diff>
--- a/Texto_capa.docx
+++ b/Texto_capa.docx
@@ -7,12 +7,7 @@
         <w:pStyle w:val="Normal"/>
         <w:widowControl/>
         <w:ind w:left="0" w:right="0" w:hanging="0"/>
-        <w:rPr>
-          <w:rFonts w:ascii="Nimbus Roman" w:hAnsi="Nimbus Roman"/>
-          <w:color w:val="000000"/>
-          <w:sz w:val="28"/>
-          <w:szCs w:val="28"/>
-        </w:rPr>
+        <w:rPr/>
       </w:pPr>
       <w:r>
         <w:rPr>
@@ -65,7 +60,35 @@
           <w:sz w:val="28"/>
           <w:szCs w:val="28"/>
         </w:rPr>
-        <w:t xml:space="preserve">se é que não é maior pau em toda a Amazônia. </w:t>
+        <w:t xml:space="preserve">se é que não é </w:t>
+      </w:r>
+      <w:r>
+        <w:rPr>
+          <w:rFonts w:ascii="Nimbus Roman" w:hAnsi="Nimbus Roman"/>
+          <w:b w:val="false"/>
+          <w:i w:val="false"/>
+          <w:caps w:val="false"/>
+          <w:smallCaps w:val="false"/>
+          <w:color w:val="000000"/>
+          <w:spacing w:val="0"/>
+          <w:sz w:val="28"/>
+          <w:szCs w:val="28"/>
+        </w:rPr>
+        <w:t xml:space="preserve">o </w:t>
+      </w:r>
+      <w:r>
+        <w:rPr>
+          <w:rFonts w:ascii="Nimbus Roman" w:hAnsi="Nimbus Roman"/>
+          <w:b w:val="false"/>
+          <w:i w:val="false"/>
+          <w:caps w:val="false"/>
+          <w:smallCaps w:val="false"/>
+          <w:color w:val="000000"/>
+          <w:spacing w:val="0"/>
+          <w:sz w:val="28"/>
+          <w:szCs w:val="28"/>
+        </w:rPr>
+        <w:t xml:space="preserve">maior pau em toda a Amazônia. </w:t>
       </w:r>
       <w:r>
         <w:rPr>
@@ -259,6 +282,7 @@
       <w:pgNumType w:fmt="decimal"/>
       <w:formProt w:val="false"/>
       <w:textDirection w:val="lrTb"/>
+      <w:docGrid w:type="default" w:linePitch="240" w:charSpace="4294961151"/>
     </w:sectPr>
   </w:body>
 </w:document>
@@ -270,15 +294,12 @@
     <w:rPrDefault>
       <w:rPr>
         <w:rFonts w:ascii="Liberation Serif" w:hAnsi="Liberation Serif" w:eastAsia="Adobe Heiti Std R" w:cs="Adobe Devanagari"/>
-        <w:sz w:val="24"/>
         <w:szCs w:val="24"/>
         <w:lang w:val="pt-BR" w:eastAsia="zh-CN" w:bidi="hi-IN"/>
       </w:rPr>
     </w:rPrDefault>
     <w:pPrDefault>
-      <w:pPr>
-        <w:widowControl/>
-      </w:pPr>
+      <w:pPr/>
     </w:pPrDefault>
   </w:docDefaults>
   <w:style w:type="paragraph" w:styleId="Normal">
@@ -286,10 +307,12 @@
     <w:qFormat/>
     <w:pPr>
       <w:widowControl/>
+      <w:bidi w:val="0"/>
+      <w:jc w:val="left"/>
     </w:pPr>
     <w:rPr>
       <w:rFonts w:ascii="Liberation Serif" w:hAnsi="Liberation Serif" w:eastAsia="Adobe Heiti Std R" w:cs="Adobe Devanagari"/>
-      <w:color w:val="auto"/>
+      <w:color w:val="00000A"/>
       <w:sz w:val="24"/>
       <w:szCs w:val="24"/>
       <w:lang w:val="pt-BR" w:eastAsia="zh-CN" w:bidi="hi-IN"/>

</xml_diff>